<commit_message>
Updated the ER diagram and the Requirements. Uploaded the Relational Database Schema. Fixed the Database. Uploaded the ER diagram in PDF form.
</commit_message>
<xml_diff>
--- a/Design/Requirements.docx
+++ b/Design/Requirements.docx
@@ -26,8 +26,17 @@
     </w:p>
     <w:p>
       <w:pPr>
-        <w:pStyle w:val="ListParagraph"/>
-      </w:pPr>
+        <w:jc w:val="both"/>
+        <w:rPr>
+          <w:rFonts w:cstheme="minorHAnsi"/>
+        </w:rPr>
+      </w:pPr>
+      <w:r>
+        <w:rPr>
+          <w:rFonts w:cstheme="minorHAnsi"/>
+        </w:rPr>
+        <w:t>Οι απαιτήσεις για την βάση δεδομένων που θα υλοποιήσουμε για το πρόβλημα Εταιρεία παροχής υπηρεσιών υγείας (Όμιλος Κλινικών) είναι:</w:t>
+      </w:r>
     </w:p>
     <w:p>
       <w:pPr>
@@ -36,18 +45,16 @@
           <w:ilvl w:val="0"/>
           <w:numId w:val="2"/>
         </w:numPr>
-      </w:pPr>
-      <w:r>
-        <w:t>Μία εταιρεία παροχής υπηρεσιών υγείας</w:t>
+        <w:jc w:val="both"/>
+      </w:pPr>
+      <w:r>
+        <w:t>Η εταιρεία</w:t>
       </w:r>
       <w:r>
         <w:t xml:space="preserve"> </w:t>
       </w:r>
       <w:r>
-        <w:t>λειτουργεί</w:t>
-      </w:r>
-      <w:r>
-        <w:t xml:space="preserve"> κλινικές σε διάφορες πόλεις. </w:t>
+        <w:t>λειτουργεί κλινικές σε διάφορες πόλεις.</w:t>
       </w:r>
     </w:p>
     <w:p>
@@ -57,6 +64,7 @@
           <w:ilvl w:val="1"/>
           <w:numId w:val="2"/>
         </w:numPr>
+        <w:jc w:val="both"/>
       </w:pPr>
       <w:r>
         <w:t>Για κάθε κλινική, κ</w:t>
@@ -68,10 +76,7 @@
         <w:t>τον κωδικό</w:t>
       </w:r>
       <w:r>
-        <w:t xml:space="preserve">, </w:t>
-      </w:r>
-      <w:r>
-        <w:t xml:space="preserve">το </w:t>
+        <w:t xml:space="preserve">, το </w:t>
       </w:r>
       <w:r>
         <w:t>ό</w:t>
@@ -89,112 +94,115 @@
         <w:t xml:space="preserve"> (πόλη, οδό και αριθμό</w:t>
       </w:r>
       <w:r>
-        <w:t>)</w:t>
-      </w:r>
-      <w:r>
-        <w:t>, το</w:t>
-      </w:r>
-      <w:r>
-        <w:t>ν αριθμό των</w:t>
+        <w:t xml:space="preserve">), τον αριθμό των ορόφων, τον </w:t>
+      </w:r>
+      <w:r>
+        <w:t>α</w:t>
+      </w:r>
+      <w:r>
+        <w:t xml:space="preserve">ριθμό </w:t>
+      </w:r>
+      <w:r>
+        <w:t xml:space="preserve">των </w:t>
+      </w:r>
+      <w:r>
+        <w:t xml:space="preserve">δωματίων, τον </w:t>
+      </w:r>
+      <w:r>
+        <w:t>α</w:t>
+      </w:r>
+      <w:r>
+        <w:t xml:space="preserve">ριθμό των εργαζομένων και τον </w:t>
+      </w:r>
+      <w:r>
+        <w:t>α</w:t>
+      </w:r>
+      <w:r>
+        <w:t>ριθμό των ασθενών που</w:t>
+      </w:r>
+      <w:r>
+        <w:t xml:space="preserve"> βρίσκονται σε κάθε μία από αυτές.</w:t>
+      </w:r>
+    </w:p>
+    <w:p>
+      <w:pPr>
+        <w:pStyle w:val="ListParagraph"/>
+        <w:numPr>
+          <w:ilvl w:val="0"/>
+          <w:numId w:val="2"/>
+        </w:numPr>
+        <w:jc w:val="both"/>
+      </w:pPr>
+      <w:r>
+        <w:t>Κάθε κλινική οργανώνε</w:t>
+      </w:r>
+      <w:r>
+        <w:t>ται σε τμήματα</w:t>
       </w:r>
       <w:r>
         <w:t xml:space="preserve"> </w:t>
       </w:r>
       <w:r>
-        <w:t>ο</w:t>
-      </w:r>
-      <w:r>
-        <w:t>ρόφ</w:t>
-      </w:r>
-      <w:r>
-        <w:t>ων</w:t>
-      </w:r>
-      <w:r>
-        <w:t xml:space="preserve">, </w:t>
-      </w:r>
-      <w:r>
-        <w:t>τον</w:t>
+        <w:t>και κάθε τμήμα πρέπει αναγκαστικά να ανήκει σε κάποια κλινική.</w:t>
+      </w:r>
+    </w:p>
+    <w:p>
+      <w:pPr>
+        <w:pStyle w:val="ListParagraph"/>
+        <w:numPr>
+          <w:ilvl w:val="1"/>
+          <w:numId w:val="2"/>
+        </w:numPr>
+        <w:jc w:val="both"/>
+      </w:pPr>
+      <w:r>
+        <w:t>Για κάθε τμήμα μιας κλινικής, κ</w:t>
+      </w:r>
+      <w:r>
+        <w:t xml:space="preserve">αταγράφουμε το </w:t>
+      </w:r>
+      <w:r>
+        <w:t>όνομά του</w:t>
+      </w:r>
+      <w:r>
+        <w:t xml:space="preserve"> και τον </w:t>
+      </w:r>
+      <w:r>
+        <w:t>α</w:t>
+      </w:r>
+      <w:r>
+        <w:t xml:space="preserve">ριθμό των εργαζομένων </w:t>
+      </w:r>
+      <w:r>
+        <w:t>σε αυτό</w:t>
+      </w:r>
+      <w:r>
+        <w:t>.</w:t>
+      </w:r>
+    </w:p>
+    <w:p>
+      <w:pPr>
+        <w:pStyle w:val="ListParagraph"/>
+        <w:numPr>
+          <w:ilvl w:val="0"/>
+          <w:numId w:val="2"/>
+        </w:numPr>
+        <w:jc w:val="both"/>
+      </w:pPr>
+      <w:r>
+        <w:t>Οι εργαζόμενοι</w:t>
+      </w:r>
+      <w:r>
+        <w:t xml:space="preserve"> του κάθε τμήματος</w:t>
       </w:r>
       <w:r>
         <w:t xml:space="preserve"> </w:t>
       </w:r>
       <w:r>
-        <w:t>α</w:t>
-      </w:r>
-      <w:r>
-        <w:t>ριθμ</w:t>
-      </w:r>
-      <w:r>
-        <w:t>ό</w:t>
-      </w:r>
-      <w:r>
-        <w:t xml:space="preserve"> </w:t>
-      </w:r>
-      <w:r>
-        <w:t xml:space="preserve">των </w:t>
-      </w:r>
-      <w:r>
-        <w:t>δωματίων</w:t>
-      </w:r>
-      <w:r>
-        <w:t>,</w:t>
-      </w:r>
-      <w:r>
-        <w:t xml:space="preserve"> τον </w:t>
-      </w:r>
-      <w:r>
-        <w:t>α</w:t>
-      </w:r>
-      <w:r>
-        <w:t xml:space="preserve">ριθμό των εργαζομένων </w:t>
-      </w:r>
-      <w:r>
-        <w:t xml:space="preserve">και τον </w:t>
-      </w:r>
-      <w:r>
-        <w:t>α</w:t>
-      </w:r>
-      <w:r>
-        <w:t xml:space="preserve">ριθμό των ασθενών </w:t>
-      </w:r>
-      <w:r>
-        <w:t>που</w:t>
-      </w:r>
-      <w:r>
-        <w:t xml:space="preserve"> βρίσκονται σε </w:t>
-      </w:r>
-      <w:r>
-        <w:t xml:space="preserve">κάθε μία από </w:t>
-      </w:r>
-      <w:r>
-        <w:t>αυτές.</w:t>
-      </w:r>
-    </w:p>
-    <w:p>
-      <w:pPr>
-        <w:pStyle w:val="ListParagraph"/>
-        <w:numPr>
-          <w:ilvl w:val="0"/>
-          <w:numId w:val="2"/>
-        </w:numPr>
-      </w:pPr>
-      <w:r>
-        <w:t>Κάθε</w:t>
-      </w:r>
-      <w:r>
-        <w:t xml:space="preserve"> </w:t>
-      </w:r>
-      <w:r>
-        <w:t>κλινική</w:t>
-      </w:r>
-      <w:r>
-        <w:t xml:space="preserve"> οργανών</w:t>
-      </w:r>
-      <w:r>
-        <w:t>ε</w:t>
-      </w:r>
-      <w:r>
-        <w:t>ται σε τμήματα.</w:t>
+        <w:t>μπορεί να είναι γιατροί ή</w:t>
+      </w:r>
+      <w:r>
+        <w:t xml:space="preserve"> νοσηλευτές.</w:t>
       </w:r>
     </w:p>
     <w:p>
@@ -204,63 +212,7 @@
           <w:ilvl w:val="1"/>
           <w:numId w:val="2"/>
         </w:numPr>
-      </w:pPr>
-      <w:r>
-        <w:t>Για κάθε τμήμα μιας κλινικής, κ</w:t>
-      </w:r>
-      <w:r>
-        <w:t xml:space="preserve">αταγράφουμε το </w:t>
-      </w:r>
-      <w:r>
-        <w:t>όνομά του</w:t>
-      </w:r>
-      <w:r>
-        <w:t xml:space="preserve"> και τον </w:t>
-      </w:r>
-      <w:r>
-        <w:t>α</w:t>
-      </w:r>
-      <w:r>
-        <w:t xml:space="preserve">ριθμό των εργαζομένων </w:t>
-      </w:r>
-      <w:r>
-        <w:t>σε αυτό</w:t>
-      </w:r>
-      <w:r>
-        <w:t>.</w:t>
-      </w:r>
-    </w:p>
-    <w:p>
-      <w:pPr>
-        <w:pStyle w:val="ListParagraph"/>
-        <w:numPr>
-          <w:ilvl w:val="0"/>
-          <w:numId w:val="2"/>
-        </w:numPr>
-      </w:pPr>
-      <w:r>
-        <w:t>Οι εργαζόμενοι</w:t>
-      </w:r>
-      <w:r>
-        <w:t xml:space="preserve"> του κάθε τμήματος</w:t>
-      </w:r>
-      <w:r>
-        <w:t xml:space="preserve"> </w:t>
-      </w:r>
-      <w:r>
-        <w:t>μπορεί να είναι γιατροί ή</w:t>
-      </w:r>
-      <w:r>
-        <w:t xml:space="preserve"> νοσηλευτές.</w:t>
-      </w:r>
-    </w:p>
-    <w:p>
-      <w:pPr>
-        <w:pStyle w:val="ListParagraph"/>
-        <w:numPr>
-          <w:ilvl w:val="1"/>
-          <w:numId w:val="2"/>
-        </w:numPr>
+        <w:jc w:val="both"/>
       </w:pPr>
       <w:r>
         <w:t>Για κάθε εργαζόμενο, καταγράφουμε</w:t>
@@ -417,16 +369,8 @@
           <w:ilvl w:val="0"/>
           <w:numId w:val="2"/>
         </w:numPr>
-      </w:pPr>
-      <w:r>
-        <w:t xml:space="preserve">Δεν </w:t>
-      </w:r>
-      <w:r>
-        <w:t xml:space="preserve">γίνεται να </w:t>
-      </w:r>
-      <w:r>
-        <w:t xml:space="preserve">υπάρχει τμήμα χωρίς εργαζόμενο. </w:t>
-      </w:r>
+        <w:jc w:val="both"/>
+      </w:pPr>
       <w:r>
         <w:t>Όλοι οι εργαζόμενοι υπάγονται σε κάποιο τμήμα</w:t>
       </w:r>
@@ -441,6 +385,7 @@
           <w:ilvl w:val="0"/>
           <w:numId w:val="2"/>
         </w:numPr>
+        <w:jc w:val="both"/>
       </w:pPr>
       <w:r>
         <w:t>Κάθε κλινική έχει δωμάτια.</w:t>
@@ -453,6 +398,7 @@
           <w:ilvl w:val="1"/>
           <w:numId w:val="2"/>
         </w:numPr>
+        <w:jc w:val="both"/>
       </w:pPr>
       <w:r>
         <w:t>Για κάθε δωμάτιο καταγράφουμε</w:t>
@@ -467,43 +413,488 @@
         <w:t>ριθμό</w:t>
       </w:r>
       <w:r>
+        <w:t xml:space="preserve"> του</w:t>
+      </w:r>
+      <w:r>
+        <w:t xml:space="preserve">, τον </w:t>
+      </w:r>
+      <w:r>
+        <w:t>ό</w:t>
+      </w:r>
+      <w:r>
+        <w:t>ροφο</w:t>
+      </w:r>
+      <w:r>
+        <w:t xml:space="preserve"> στον οποίο βρίσκεται</w:t>
+      </w:r>
+      <w:r>
+        <w:t xml:space="preserve">, την </w:t>
+      </w:r>
+      <w:r>
+        <w:t xml:space="preserve">χωρητικότητα, τον αριθμό των ασθενών που βρίσκονται σε αυτό </w:t>
+      </w:r>
+      <w:r>
+        <w:t xml:space="preserve">και το </w:t>
+      </w:r>
+      <w:r>
+        <w:t>κ</w:t>
+      </w:r>
+      <w:r>
+        <w:t xml:space="preserve">όστος διαμονής </w:t>
+      </w:r>
+      <w:r>
+        <w:t>στο καθένα από</w:t>
+      </w:r>
+      <w:r>
+        <w:t xml:space="preserve"> αυτά.</w:t>
+      </w:r>
+    </w:p>
+    <w:p>
+      <w:pPr>
+        <w:pStyle w:val="ListParagraph"/>
+        <w:numPr>
+          <w:ilvl w:val="0"/>
+          <w:numId w:val="2"/>
+        </w:numPr>
+        <w:jc w:val="both"/>
+      </w:pPr>
+      <w:r>
+        <w:t>Κ</w:t>
+      </w:r>
+      <w:r>
+        <w:t>άθε δωμάτιο αναλαμβάνεται από τουλάχιστον έναν εργαζόμενο με ειδικότητα νοσηλευτή</w:t>
+      </w:r>
+      <w:r>
+        <w:t xml:space="preserve">, </w:t>
+      </w:r>
+      <w:r>
+        <w:t>ενώ ο ίδιος νοσηλευτής μπορεί να αναλαμβάνει πολλά δωμάτια.</w:t>
+      </w:r>
+    </w:p>
+    <w:p>
+      <w:pPr>
+        <w:pStyle w:val="ListParagraph"/>
+        <w:numPr>
+          <w:ilvl w:val="0"/>
+          <w:numId w:val="2"/>
+        </w:numPr>
+        <w:jc w:val="both"/>
+      </w:pPr>
+      <w:r>
+        <w:t>Η κλινικ</w:t>
+      </w:r>
+      <w:r>
+        <w:t>ή μπορεί να φιλοξενεί ασθενείς.</w:t>
+      </w:r>
+    </w:p>
+    <w:p>
+      <w:pPr>
+        <w:pStyle w:val="ListParagraph"/>
+        <w:numPr>
+          <w:ilvl w:val="1"/>
+          <w:numId w:val="2"/>
+        </w:numPr>
+        <w:jc w:val="both"/>
+      </w:pPr>
+      <w:r>
+        <w:t>Καταγράφουμε τον μοναδικό κωδικό νοσηλείας του, ο</w:t>
+      </w:r>
+      <w:r>
+        <w:t>νοματεπώνυμο (</w:t>
+      </w:r>
+      <w:r>
+        <w:t>όνομα και επώνυμο</w:t>
+      </w:r>
+      <w:r>
+        <w:t>)</w:t>
+      </w:r>
+      <w:r>
+        <w:t xml:space="preserve">, </w:t>
+      </w:r>
+      <w:r>
+        <w:t xml:space="preserve">το </w:t>
+      </w:r>
+      <w:r>
+        <w:t>φ</w:t>
+      </w:r>
+      <w:r>
+        <w:t xml:space="preserve">ύλο, την </w:t>
+      </w:r>
+      <w:r>
+        <w:t>η</w:t>
+      </w:r>
+      <w:r>
+        <w:t xml:space="preserve">μερομηνία </w:t>
+      </w:r>
+      <w:r>
+        <w:t>γ</w:t>
+      </w:r>
+      <w:r>
+        <w:t xml:space="preserve">έννησης, </w:t>
+      </w:r>
+      <w:r>
+        <w:t>τη δ</w:t>
+      </w:r>
+      <w:r>
+        <w:t xml:space="preserve">ιεύθυνση </w:t>
+      </w:r>
+      <w:r>
+        <w:t>(πόλη, οδό και αριθμό</w:t>
+      </w:r>
+      <w:r>
+        <w:t>)</w:t>
+      </w:r>
+      <w:r>
+        <w:t>, τον αριθμό τ</w:t>
+      </w:r>
+      <w:r>
+        <w:t>ηλ</w:t>
+      </w:r>
+      <w:r>
+        <w:t>ε</w:t>
+      </w:r>
+      <w:r>
+        <w:t>φ</w:t>
+      </w:r>
+      <w:r>
+        <w:t>ώ</w:t>
+      </w:r>
+      <w:r>
+        <w:t>νο</w:t>
+      </w:r>
+      <w:r>
+        <w:t>υ, τον ΑΜΚΑ</w:t>
+      </w:r>
+      <w:r>
+        <w:t xml:space="preserve">, τον ΑΔΤ, την </w:t>
+      </w:r>
+      <w:r>
+        <w:t>ο</w:t>
+      </w:r>
+      <w:r>
+        <w:t xml:space="preserve">μάδα </w:t>
+      </w:r>
+      <w:r>
+        <w:t>α</w:t>
+      </w:r>
+      <w:r>
+        <w:t xml:space="preserve">ίματος, </w:t>
+      </w:r>
+      <w:r>
+        <w:t xml:space="preserve">τις ημερομηνίες </w:t>
+      </w:r>
+      <w:r>
         <w:t xml:space="preserve"> </w:t>
       </w:r>
       <w:r>
-        <w:t>του</w:t>
+        <w:t>εισαγωγής-εξιτηρίου</w:t>
       </w:r>
       <w:r>
         <w:t xml:space="preserve">, τον </w:t>
       </w:r>
       <w:r>
+        <w:t>λ</w:t>
+      </w:r>
+      <w:r>
+        <w:t xml:space="preserve">όγο </w:t>
+      </w:r>
+      <w:r>
+        <w:t>εισαγωγής, την ασφάλεια του ασθενή και τον τ</w:t>
+      </w:r>
+      <w:r>
+        <w:t>ρέχον</w:t>
+      </w:r>
+      <w:r>
+        <w:t>τα</w:t>
+      </w:r>
+      <w:r>
+        <w:t xml:space="preserve"> </w:t>
+      </w:r>
+      <w:r>
+        <w:t>λ</w:t>
+      </w:r>
+      <w:r>
+        <w:t>ογαριασμό του.</w:t>
+      </w:r>
+    </w:p>
+    <w:p>
+      <w:pPr>
+        <w:pStyle w:val="ListParagraph"/>
+        <w:numPr>
+          <w:ilvl w:val="0"/>
+          <w:numId w:val="2"/>
+        </w:numPr>
+        <w:jc w:val="both"/>
+      </w:pPr>
+      <w:r>
+        <w:t>Κάθε ασθενής πρέπει να βρίσκεται σε κάποιο δωμάτιο.</w:t>
+      </w:r>
+    </w:p>
+    <w:p>
+      <w:pPr>
+        <w:pStyle w:val="ListParagraph"/>
+        <w:numPr>
+          <w:ilvl w:val="0"/>
+          <w:numId w:val="2"/>
+        </w:numPr>
+        <w:jc w:val="both"/>
+      </w:pPr>
+      <w:r>
+        <w:t>Ένας</w:t>
+      </w:r>
+      <w:r>
+        <w:t xml:space="preserve"> ασθενής μπορεί να έχει επαφές έκτακτης ανάγκης. Αυτές αντιστοιχίζονται πάντα με κάποιον ασθενή.</w:t>
+      </w:r>
+    </w:p>
+    <w:p>
+      <w:pPr>
+        <w:pStyle w:val="ListParagraph"/>
+        <w:numPr>
+          <w:ilvl w:val="1"/>
+          <w:numId w:val="2"/>
+        </w:numPr>
+        <w:jc w:val="both"/>
+      </w:pPr>
+      <w:r>
+        <w:t>Καταγράφουμε</w:t>
+      </w:r>
+      <w:r>
+        <w:t xml:space="preserve"> το </w:t>
+      </w:r>
+      <w:r>
+        <w:t>ο</w:t>
+      </w:r>
+      <w:r>
+        <w:t>νοματεπώνυμο (</w:t>
+      </w:r>
+      <w:r>
+        <w:t>όνομα και επώνυμο</w:t>
+      </w:r>
+      <w:r>
+        <w:t>),</w:t>
+      </w:r>
+      <w:r>
+        <w:t xml:space="preserve"> τον αριθμό τ</w:t>
+      </w:r>
+      <w:r>
+        <w:t>ηλ</w:t>
+      </w:r>
+      <w:r>
+        <w:t>ε</w:t>
+      </w:r>
+      <w:r>
+        <w:t>φ</w:t>
+      </w:r>
+      <w:r>
+        <w:t>ώ</w:t>
+      </w:r>
+      <w:r>
+        <w:t>νο</w:t>
+      </w:r>
+      <w:r>
+        <w:t xml:space="preserve">υ, </w:t>
+      </w:r>
+      <w:r>
+        <w:t xml:space="preserve">και την </w:t>
+      </w:r>
+      <w:r>
+        <w:t>σ</w:t>
+      </w:r>
+      <w:r>
+        <w:t>χέση της επαφής με τον ασθενή.</w:t>
+      </w:r>
+    </w:p>
+    <w:p>
+      <w:pPr>
+        <w:pStyle w:val="ListParagraph"/>
+        <w:numPr>
+          <w:ilvl w:val="0"/>
+          <w:numId w:val="2"/>
+        </w:numPr>
+        <w:jc w:val="both"/>
+      </w:pPr>
+      <w:r>
+        <w:t>Κάθε ασθενής έχει κάποιον υπεύθυνο (επιβλέποντα) γιατρό.</w:t>
+      </w:r>
+    </w:p>
+    <w:p>
+      <w:pPr>
+        <w:pStyle w:val="ListParagraph"/>
+        <w:numPr>
+          <w:ilvl w:val="0"/>
+          <w:numId w:val="2"/>
+        </w:numPr>
+        <w:jc w:val="both"/>
+      </w:pPr>
+      <w:r>
+        <w:t xml:space="preserve">Όλα τα φάρμακα </w:t>
+      </w:r>
+      <w:r>
+        <w:t xml:space="preserve">είναι αποθηκευμένα στην αποθήκη </w:t>
+      </w:r>
+      <w:r>
+        <w:t>κάποια</w:t>
+      </w:r>
+      <w:r>
+        <w:t>ς</w:t>
+      </w:r>
+      <w:r>
+        <w:t xml:space="preserve"> κλινική</w:t>
+      </w:r>
+      <w:r>
+        <w:t>ς</w:t>
+      </w:r>
+      <w:r>
+        <w:t>.</w:t>
+      </w:r>
+    </w:p>
+    <w:p>
+      <w:pPr>
+        <w:pStyle w:val="ListParagraph"/>
+        <w:numPr>
+          <w:ilvl w:val="1"/>
+          <w:numId w:val="2"/>
+        </w:numPr>
+        <w:jc w:val="both"/>
+      </w:pPr>
+      <w:r>
+        <w:t xml:space="preserve">Καταγράφουμε </w:t>
+      </w:r>
+      <w:r>
+        <w:t>την εμπορική ονομασία</w:t>
+      </w:r>
+      <w:r>
+        <w:t xml:space="preserve">, το </w:t>
+      </w:r>
+      <w:r>
+        <w:t>ε</w:t>
+      </w:r>
+      <w:r>
+        <w:t xml:space="preserve">ίδος, την </w:t>
+      </w:r>
+      <w:r>
+        <w:t>δ</w:t>
+      </w:r>
+      <w:r>
+        <w:t xml:space="preserve">ραστική </w:t>
+      </w:r>
+      <w:r>
+        <w:t>ο</w:t>
+      </w:r>
+      <w:r>
+        <w:t xml:space="preserve">υσία, την </w:t>
+      </w:r>
+      <w:r>
+        <w:t>π</w:t>
+      </w:r>
+      <w:r>
+        <w:t xml:space="preserve">οσότητα </w:t>
+      </w:r>
+      <w:r>
+        <w:t xml:space="preserve">που απομένει στην αποθήκη </w:t>
+      </w:r>
+      <w:r>
+        <w:t xml:space="preserve">και την </w:t>
+      </w:r>
+      <w:r>
+        <w:t>τιμή στην οποία αγοράστηκε.</w:t>
+      </w:r>
+    </w:p>
+    <w:p>
+      <w:pPr>
+        <w:pStyle w:val="ListParagraph"/>
+        <w:numPr>
+          <w:ilvl w:val="0"/>
+          <w:numId w:val="2"/>
+        </w:numPr>
+        <w:jc w:val="both"/>
+      </w:pPr>
+      <w:r>
+        <w:t xml:space="preserve">Οι γιατροί μπορούν να θεραπεύουν τους ασθενείς καταγράφοντας την διάγνωσή τους. Στην θεραπεία μπορεί να </w:t>
+      </w:r>
+      <w:r>
+        <w:t>χρησιμοποιηθούν</w:t>
+      </w:r>
+      <w:r>
+        <w:t xml:space="preserve"> φάρμακα.</w:t>
+      </w:r>
+    </w:p>
+    <w:p>
+      <w:pPr>
+        <w:pStyle w:val="ListParagraph"/>
+        <w:numPr>
+          <w:ilvl w:val="0"/>
+          <w:numId w:val="2"/>
+        </w:numPr>
+        <w:jc w:val="both"/>
+      </w:pPr>
+      <w:r>
+        <w:lastRenderedPageBreak/>
+        <w:t xml:space="preserve">Μία κλινική μπορεί να διαχειρίζεται ιατρικά μηχανήματα </w:t>
+      </w:r>
+      <w:r>
+        <w:t>τα οποία</w:t>
+      </w:r>
+      <w:r>
+        <w:t xml:space="preserve"> χαρακτηρίζουμε ως εξοπλισμό. Κάθε </w:t>
+      </w:r>
+      <w:r>
+        <w:t>τμήμα εξοπλισμού</w:t>
+      </w:r>
+      <w:r>
+        <w:t xml:space="preserve"> το διαχειρίζεται μία κλινική.</w:t>
+      </w:r>
+    </w:p>
+    <w:p>
+      <w:pPr>
+        <w:pStyle w:val="ListParagraph"/>
+        <w:numPr>
+          <w:ilvl w:val="1"/>
+          <w:numId w:val="2"/>
+        </w:numPr>
+        <w:jc w:val="both"/>
+      </w:pPr>
+      <w:r>
+        <w:t>Καταγράφουμε το</w:t>
+      </w:r>
+      <w:r>
+        <w:t xml:space="preserve"> κωδικό</w:t>
+      </w:r>
+      <w:r>
+        <w:t xml:space="preserve"> </w:t>
+      </w:r>
+      <w:r>
         <w:t>ό</w:t>
       </w:r>
       <w:r>
-        <w:t>ροφο</w:t>
-      </w:r>
-      <w:r>
-        <w:t xml:space="preserve"> στον οποίο βρίσκεται</w:t>
+        <w:t>νομα</w:t>
+      </w:r>
+      <w:r>
+        <w:t xml:space="preserve"> του μηχανήματος</w:t>
+      </w:r>
+      <w:r>
+        <w:t xml:space="preserve">, το </w:t>
+      </w:r>
+      <w:r>
+        <w:t>ε</w:t>
+      </w:r>
+      <w:r>
+        <w:t>ίδος</w:t>
+      </w:r>
+      <w:r>
+        <w:t xml:space="preserve"> του</w:t>
       </w:r>
       <w:r>
         <w:t xml:space="preserve">, την </w:t>
       </w:r>
       <w:r>
-        <w:t xml:space="preserve">χωρητικότητα, τον αριθμό των ασθενών που βρίσκονται σε αυτό </w:t>
-      </w:r>
-      <w:r>
-        <w:t xml:space="preserve">και το </w:t>
-      </w:r>
-      <w:r>
         <w:t>κ</w:t>
       </w:r>
       <w:r>
-        <w:t xml:space="preserve">όστος διαμονής </w:t>
-      </w:r>
-      <w:r>
-        <w:t>στο καθένα από</w:t>
-      </w:r>
-      <w:r>
-        <w:t xml:space="preserve"> αυτά.</w:t>
+        <w:t xml:space="preserve">ατάσταση και </w:t>
+      </w:r>
+      <w:r>
+        <w:t>τις χρονικές περιόδους για τις οποίες είναι κατειλημμένο.</w:t>
       </w:r>
     </w:p>
     <w:p>
@@ -513,555 +904,19 @@
           <w:ilvl w:val="0"/>
           <w:numId w:val="2"/>
         </w:numPr>
-      </w:pPr>
-      <w:r>
-        <w:t>Κ</w:t>
-      </w:r>
-      <w:r>
-        <w:t xml:space="preserve">άθε δωμάτιο αναλαμβάνεται από </w:t>
-      </w:r>
-      <w:r>
-        <w:t xml:space="preserve">τουλάχιστον έναν </w:t>
-      </w:r>
-      <w:r>
-        <w:t>εργαζόμενο με ειδικότητα νοσηλευτή</w:t>
-      </w:r>
-      <w:r>
-        <w:t xml:space="preserve">, </w:t>
-      </w:r>
-      <w:r>
-        <w:t>ενώ ο ίδιος νοσηλευτής μπορεί να αναλαμβάνει πολλά δωμάτια</w:t>
-      </w:r>
-      <w:r>
-        <w:t>.</w:t>
-      </w:r>
-    </w:p>
-    <w:p>
-      <w:pPr>
-        <w:pStyle w:val="ListParagraph"/>
-        <w:numPr>
-          <w:ilvl w:val="0"/>
-          <w:numId w:val="2"/>
-        </w:numPr>
-      </w:pPr>
-      <w:r>
-        <w:t>Η</w:t>
-      </w:r>
-      <w:r>
-        <w:t xml:space="preserve"> κλινική </w:t>
-      </w:r>
-      <w:r>
-        <w:t xml:space="preserve">μπορεί </w:t>
-      </w:r>
-      <w:r>
-        <w:t xml:space="preserve">να </w:t>
-      </w:r>
-      <w:r>
-        <w:t>φιλοξενεί ασθενείς.</w:t>
-      </w:r>
-      <w:r>
-        <w:t xml:space="preserve"> Κάθε ασθενής φιλοξενείται σε κάποια κλινική.</w:t>
-      </w:r>
-    </w:p>
-    <w:p>
-      <w:pPr>
-        <w:pStyle w:val="ListParagraph"/>
-        <w:numPr>
-          <w:ilvl w:val="1"/>
-          <w:numId w:val="2"/>
-        </w:numPr>
-      </w:pPr>
-      <w:r>
-        <w:t xml:space="preserve">Καταγράφουμε το </w:t>
-      </w:r>
-      <w:r>
-        <w:t>ο</w:t>
-      </w:r>
-      <w:r>
-        <w:t xml:space="preserve">νοματεπώνυμο </w:t>
-      </w:r>
-      <w:r>
-        <w:t>(</w:t>
-      </w:r>
-      <w:r>
-        <w:t>όνομα και επώνυμο</w:t>
-      </w:r>
-      <w:r>
-        <w:t>)</w:t>
-      </w:r>
-      <w:r>
-        <w:t xml:space="preserve">, </w:t>
-      </w:r>
-      <w:r>
-        <w:t xml:space="preserve">το </w:t>
-      </w:r>
-      <w:r>
-        <w:t>φ</w:t>
-      </w:r>
-      <w:r>
-        <w:t xml:space="preserve">ύλο, την </w:t>
-      </w:r>
-      <w:r>
-        <w:t>η</w:t>
-      </w:r>
-      <w:r>
-        <w:t xml:space="preserve">μερομηνία </w:t>
-      </w:r>
-      <w:r>
-        <w:t>γ</w:t>
-      </w:r>
-      <w:r>
-        <w:t xml:space="preserve">έννησης, </w:t>
-      </w:r>
-      <w:r>
-        <w:t>τη δ</w:t>
-      </w:r>
-      <w:r>
-        <w:t xml:space="preserve">ιεύθυνση </w:t>
-      </w:r>
-      <w:r>
-        <w:t>(πόλη, οδό και αριθμό</w:t>
-      </w:r>
-      <w:r>
-        <w:t>)</w:t>
-      </w:r>
-      <w:r>
-        <w:t>, τον αριθμό τ</w:t>
-      </w:r>
-      <w:r>
-        <w:t>ηλ</w:t>
-      </w:r>
-      <w:r>
-        <w:t>ε</w:t>
-      </w:r>
-      <w:r>
-        <w:t>φ</w:t>
-      </w:r>
-      <w:r>
-        <w:t>ώ</w:t>
-      </w:r>
-      <w:r>
-        <w:t>νο</w:t>
-      </w:r>
-      <w:r>
-        <w:t>υ, τον ΑΜΚΑ</w:t>
-      </w:r>
-      <w:r>
-        <w:t xml:space="preserve">, τον ΑΔΤ, την </w:t>
-      </w:r>
-      <w:r>
-        <w:t>ο</w:t>
-      </w:r>
-      <w:r>
-        <w:t xml:space="preserve">μάδα </w:t>
-      </w:r>
-      <w:r>
-        <w:t>α</w:t>
-      </w:r>
-      <w:r>
-        <w:t xml:space="preserve">ίματος, </w:t>
-      </w:r>
-      <w:r>
-        <w:t xml:space="preserve">τις ημερομηνίες </w:t>
-      </w:r>
-      <w:r>
-        <w:t xml:space="preserve"> </w:t>
-      </w:r>
-      <w:r>
-        <w:t>εισαγωγής-εξιτηρίου</w:t>
-      </w:r>
-      <w:r>
-        <w:t xml:space="preserve">, τον </w:t>
-      </w:r>
-      <w:r>
-        <w:t>λ</w:t>
-      </w:r>
-      <w:r>
-        <w:t xml:space="preserve">όγο </w:t>
-      </w:r>
-      <w:r>
-        <w:t>εισαγωγής, την ασφάλεια του ασθενή και τον τ</w:t>
-      </w:r>
-      <w:r>
-        <w:t>ρέχον</w:t>
-      </w:r>
-      <w:r>
-        <w:t>τα</w:t>
-      </w:r>
-      <w:r>
-        <w:t xml:space="preserve"> </w:t>
-      </w:r>
-      <w:r>
-        <w:t>λ</w:t>
-      </w:r>
-      <w:r>
-        <w:t>ογαριασμό του.</w:t>
-      </w:r>
-    </w:p>
-    <w:p>
-      <w:pPr>
-        <w:pStyle w:val="ListParagraph"/>
-        <w:numPr>
-          <w:ilvl w:val="0"/>
-          <w:numId w:val="2"/>
-        </w:numPr>
-      </w:pPr>
-      <w:r>
-        <w:t xml:space="preserve">Κάθε ασθενής πρέπει να </w:t>
-      </w:r>
-      <w:r>
-        <w:t>βρίσκεται</w:t>
-      </w:r>
-      <w:r>
-        <w:t xml:space="preserve"> σε κάποιο δωμάτιο</w:t>
-      </w:r>
-      <w:r>
-        <w:t>.</w:t>
-      </w:r>
-    </w:p>
-    <w:p>
-      <w:pPr>
-        <w:pStyle w:val="ListParagraph"/>
-        <w:numPr>
-          <w:ilvl w:val="0"/>
-          <w:numId w:val="2"/>
-        </w:numPr>
-      </w:pPr>
-      <w:r>
-        <w:t>Ένας</w:t>
-      </w:r>
-      <w:r>
-        <w:t xml:space="preserve"> ασθενής μπορεί να έχει επαφές έκτακτης ανάγκης.</w:t>
-      </w:r>
-      <w:r>
-        <w:t xml:space="preserve"> </w:t>
-      </w:r>
-      <w:r>
-        <w:t>Αυτές</w:t>
-      </w:r>
-      <w:r>
-        <w:t xml:space="preserve"> αντιστοιχίζ</w:t>
-      </w:r>
-      <w:r>
-        <w:t>ονται</w:t>
-      </w:r>
-      <w:r>
-        <w:t xml:space="preserve"> πάντα με κάποιον ασθενή</w:t>
-      </w:r>
-      <w:r>
-        <w:t>.</w:t>
-      </w:r>
-    </w:p>
-    <w:p>
-      <w:pPr>
-        <w:pStyle w:val="ListParagraph"/>
-        <w:numPr>
-          <w:ilvl w:val="1"/>
-          <w:numId w:val="2"/>
-        </w:numPr>
-      </w:pPr>
-      <w:r>
-        <w:t>Καταγράφουμε</w:t>
-      </w:r>
-      <w:r>
-        <w:t xml:space="preserve"> </w:t>
-      </w:r>
-      <w:r>
-        <w:t xml:space="preserve">το </w:t>
-      </w:r>
-      <w:r>
-        <w:t>ο</w:t>
-      </w:r>
-      <w:r>
-        <w:t>νοματεπώνυμο (</w:t>
-      </w:r>
-      <w:r>
-        <w:t>όνομα και επώνυμο</w:t>
-      </w:r>
-      <w:r>
-        <w:t>),</w:t>
-      </w:r>
-      <w:r>
-        <w:t xml:space="preserve"> τον αριθμό τ</w:t>
-      </w:r>
-      <w:r>
-        <w:t>ηλ</w:t>
-      </w:r>
-      <w:r>
-        <w:t>ε</w:t>
-      </w:r>
-      <w:r>
-        <w:t>φ</w:t>
-      </w:r>
-      <w:r>
-        <w:t>ώ</w:t>
-      </w:r>
-      <w:r>
-        <w:t>νο</w:t>
-      </w:r>
-      <w:r>
-        <w:t xml:space="preserve">υ, </w:t>
-      </w:r>
-      <w:r>
-        <w:t xml:space="preserve">και την </w:t>
-      </w:r>
-      <w:r>
-        <w:t>σ</w:t>
-      </w:r>
-      <w:r>
-        <w:t>χέση της επαφής με τον ασθενή.</w:t>
-      </w:r>
-    </w:p>
-    <w:p>
-      <w:pPr>
-        <w:pStyle w:val="ListParagraph"/>
-        <w:numPr>
-          <w:ilvl w:val="0"/>
-          <w:numId w:val="2"/>
-        </w:numPr>
-      </w:pPr>
-      <w:r>
-        <w:t>Κάθε ασθενής έχει κάποιον υπεύθυνο (επιβλέποντα) γιατρό.</w:t>
-      </w:r>
-    </w:p>
-    <w:p>
-      <w:pPr>
-        <w:pStyle w:val="ListParagraph"/>
-        <w:numPr>
-          <w:ilvl w:val="0"/>
-          <w:numId w:val="2"/>
-        </w:numPr>
-      </w:pPr>
-      <w:r>
-        <w:t xml:space="preserve">Κάθε κλινική </w:t>
-      </w:r>
-      <w:r>
-        <w:t>διατηρεί μία αποθήκη με</w:t>
-      </w:r>
-      <w:r>
-        <w:t xml:space="preserve"> φάρμακα. Όλα τα φάρμακα </w:t>
-      </w:r>
-      <w:r>
-        <w:t xml:space="preserve">είναι αποθηκευμένα </w:t>
-      </w:r>
-      <w:r>
-        <w:t>σε κάποια κλινική.</w:t>
-      </w:r>
-    </w:p>
-    <w:p>
-      <w:pPr>
-        <w:pStyle w:val="ListParagraph"/>
-        <w:numPr>
-          <w:ilvl w:val="1"/>
-          <w:numId w:val="2"/>
-        </w:numPr>
-      </w:pPr>
-      <w:r>
-        <w:t xml:space="preserve">Καταγράφουμε </w:t>
-      </w:r>
-      <w:r>
-        <w:t>την εμπορική ονομασία</w:t>
-      </w:r>
-      <w:r>
-        <w:t xml:space="preserve">, το </w:t>
-      </w:r>
-      <w:r>
-        <w:t>ε</w:t>
-      </w:r>
-      <w:r>
-        <w:t xml:space="preserve">ίδος, την </w:t>
-      </w:r>
-      <w:r>
-        <w:t>δ</w:t>
-      </w:r>
-      <w:r>
-        <w:t xml:space="preserve">ραστική </w:t>
-      </w:r>
-      <w:r>
-        <w:t>ο</w:t>
-      </w:r>
-      <w:r>
-        <w:t xml:space="preserve">υσία, την </w:t>
-      </w:r>
-      <w:r>
-        <w:t>π</w:t>
-      </w:r>
-      <w:r>
-        <w:t xml:space="preserve">οσότητα </w:t>
-      </w:r>
-      <w:r>
-        <w:t xml:space="preserve">που απομένει στην αποθήκη </w:t>
-      </w:r>
-      <w:r>
-        <w:t xml:space="preserve">και την </w:t>
-      </w:r>
-      <w:r>
-        <w:t>τιμή στην οποία αγοράστηκε.</w:t>
-      </w:r>
-    </w:p>
-    <w:p>
-      <w:pPr>
-        <w:pStyle w:val="ListParagraph"/>
-        <w:numPr>
-          <w:ilvl w:val="0"/>
-          <w:numId w:val="2"/>
-        </w:numPr>
-      </w:pPr>
-      <w:r>
-        <w:lastRenderedPageBreak/>
-        <w:t xml:space="preserve">Οι γιατροί μπορούν να θεραπεύουν τους ασθενείς καταγράφοντας την διάγνωσή τους. Στην θεραπεία μπορεί να </w:t>
-      </w:r>
-      <w:r>
-        <w:t>χρησιμοποιηθούν</w:t>
-      </w:r>
-      <w:r>
-        <w:t xml:space="preserve"> φάρμακα.</w:t>
-      </w:r>
-    </w:p>
-    <w:p>
-      <w:pPr>
-        <w:pStyle w:val="ListParagraph"/>
-        <w:numPr>
-          <w:ilvl w:val="0"/>
-          <w:numId w:val="2"/>
-        </w:numPr>
-      </w:pPr>
-      <w:r>
-        <w:t xml:space="preserve">Μία </w:t>
-      </w:r>
-      <w:r>
-        <w:t xml:space="preserve">κλινική </w:t>
-      </w:r>
-      <w:r>
-        <w:t xml:space="preserve">μπορεί να </w:t>
-      </w:r>
-      <w:r>
-        <w:t xml:space="preserve">διαχειρίζεται ιατρικά μηχανήματα </w:t>
-      </w:r>
-      <w:r>
-        <w:t>τα οποία</w:t>
-      </w:r>
-      <w:r>
-        <w:t xml:space="preserve"> χαρακτηρίζουμε ως εξοπλισμό.</w:t>
-      </w:r>
-      <w:r>
-        <w:t xml:space="preserve"> Κάθε </w:t>
-      </w:r>
-      <w:r>
-        <w:t>τμήμα εξοπλισμού</w:t>
-      </w:r>
-      <w:r>
-        <w:t xml:space="preserve"> το διαχειρίζεται </w:t>
-      </w:r>
-      <w:r>
-        <w:t>μία</w:t>
-      </w:r>
-      <w:r>
-        <w:t xml:space="preserve"> κλινική.</w:t>
-      </w:r>
-    </w:p>
-    <w:p>
-      <w:pPr>
-        <w:pStyle w:val="ListParagraph"/>
-        <w:numPr>
-          <w:ilvl w:val="1"/>
-          <w:numId w:val="2"/>
-        </w:numPr>
-      </w:pPr>
-      <w:r>
-        <w:t>Καταγράφουμε το</w:t>
-      </w:r>
-      <w:r>
-        <w:t xml:space="preserve"> κωδικό</w:t>
-      </w:r>
-      <w:r>
-        <w:t xml:space="preserve"> </w:t>
-      </w:r>
-      <w:r>
-        <w:t>ό</w:t>
-      </w:r>
-      <w:r>
-        <w:t>νομα</w:t>
-      </w:r>
-      <w:r>
-        <w:t xml:space="preserve"> του μηχανήματος</w:t>
-      </w:r>
-      <w:r>
-        <w:t xml:space="preserve">, το </w:t>
-      </w:r>
-      <w:r>
-        <w:t>ε</w:t>
-      </w:r>
-      <w:r>
-        <w:t>ίδος</w:t>
-      </w:r>
-      <w:r>
-        <w:t xml:space="preserve"> του</w:t>
-      </w:r>
-      <w:r>
-        <w:t xml:space="preserve">, την </w:t>
-      </w:r>
-      <w:r>
-        <w:t>κ</w:t>
-      </w:r>
-      <w:r>
-        <w:t xml:space="preserve">ατάσταση και </w:t>
-      </w:r>
-      <w:r>
-        <w:t>τ</w:t>
-      </w:r>
-      <w:r>
-        <w:t>ις</w:t>
-      </w:r>
-      <w:r>
-        <w:t xml:space="preserve"> χρονικ</w:t>
-      </w:r>
-      <w:r>
-        <w:t>ές</w:t>
-      </w:r>
-      <w:r>
-        <w:t xml:space="preserve"> περ</w:t>
-      </w:r>
-      <w:r>
-        <w:t>ιό</w:t>
-      </w:r>
-      <w:r>
-        <w:t>δο</w:t>
-      </w:r>
-      <w:r>
-        <w:t>υς</w:t>
-      </w:r>
-      <w:r>
-        <w:t xml:space="preserve"> για </w:t>
-      </w:r>
-      <w:r>
-        <w:t>τις οποίες</w:t>
-      </w:r>
-      <w:r>
-        <w:t xml:space="preserve"> είναι κατειλημμένο</w:t>
-      </w:r>
-      <w:r>
-        <w:t>.</w:t>
-      </w:r>
-    </w:p>
-    <w:p>
-      <w:pPr>
-        <w:pStyle w:val="ListParagraph"/>
-        <w:numPr>
-          <w:ilvl w:val="0"/>
-          <w:numId w:val="2"/>
-        </w:numPr>
-      </w:pPr>
-      <w:r>
-        <w:t>Οι γιατροί μπορούν να ζητήσουν τη χρήση εξοπλισμού για συγκεκριμένο χρονικό διάστημα (από-μέχρι)</w:t>
-      </w:r>
-      <w:r>
-        <w:t>.</w:t>
-      </w:r>
+        <w:jc w:val="both"/>
+      </w:pPr>
+      <w:r>
+        <w:t>Οι γιατροί μπορούν να ζητήσουν τη χρήση εξοπλισμού για συγκεκριμένο χρονικό διάστημα (από-μέχρι).</w:t>
+      </w:r>
+    </w:p>
+    <w:p>
+      <w:pPr>
+        <w:pStyle w:val="ListParagraph"/>
+      </w:pPr>
       <w:bookmarkStart w:id="0" w:name="_GoBack"/>
       <w:bookmarkEnd w:id="0"/>
     </w:p>
-    <w:p/>
     <w:sectPr>
       <w:pgSz w:w="11906" w:h="16838"/>
       <w:pgMar w:top="1440" w:right="1800" w:bottom="1440" w:left="1800" w:header="708" w:footer="708" w:gutter="0"/>

</xml_diff>